<commit_message>
add Margaret's contact info
</commit_message>
<xml_diff>
--- a/uploads/miller-2019fall-composingdigitalmedia--short-syllabus-except-grading-contract.docx
+++ b/uploads/miller-2019fall-composingdigitalmedia--short-syllabus-except-grading-contract.docx
@@ -247,6 +247,7 @@
           <w:tab w:val="right" w:pos="9360"/>
         </w:tabs>
       </w:pPr>
+      <w:bookmarkStart w:id="0" w:name="_GoBack"/>
     </w:p>
     <w:p>
       <w:pPr>
@@ -254,7 +255,49 @@
           <w:tab w:val="right" w:pos="9360"/>
         </w:tabs>
       </w:pPr>
-    </w:p>
+      <w:r>
+        <w:t xml:space="preserve">Margaret </w:t>
+      </w:r>
+      <w:proofErr w:type="spellStart"/>
+      <w:r>
+        <w:t>Palko</w:t>
+      </w:r>
+      <w:proofErr w:type="spellEnd"/>
+      <w:r>
+        <w:t>, undergraduate teaching assistant</w:t>
+      </w:r>
+    </w:p>
+    <w:p>
+      <w:pPr>
+        <w:tabs>
+          <w:tab w:val="right" w:pos="9360"/>
+        </w:tabs>
+      </w:pPr>
+      <w:r>
+        <w:t>email: map353@pitt.edu</w:t>
+      </w:r>
+    </w:p>
+    <w:p>
+      <w:pPr>
+        <w:tabs>
+          <w:tab w:val="right" w:pos="9360"/>
+        </w:tabs>
+      </w:pPr>
+      <w:r>
+        <w:t>office: Hillman Library, near Cup &amp; Chaucer</w:t>
+      </w:r>
+    </w:p>
+    <w:p>
+      <w:pPr>
+        <w:tabs>
+          <w:tab w:val="right" w:pos="9360"/>
+        </w:tabs>
+      </w:pPr>
+      <w:r>
+        <w:t>office hours: F 2:30-4:00pm</w:t>
+      </w:r>
+    </w:p>
+    <w:bookmarkEnd w:id="0"/>
     <w:p>
       <w:pPr>
         <w:tabs>
@@ -434,7 +477,6 @@
     </w:p>
     <w:p/>
     <w:p/>
-    <w:p/>
     <w:p>
       <w:pPr>
         <w:pStyle w:val="Heading2"/>
@@ -532,17 +574,6 @@
         <w:adjustRightInd w:val="0"/>
         <w:jc w:val="both"/>
         <w:rPr>
-          <w:szCs w:val="24"/>
-        </w:rPr>
-      </w:pPr>
-    </w:p>
-    <w:p>
-      <w:pPr>
-        <w:rPr>
-          <w:bCs/>
-          <w:smallCaps/>
-          <w:kern w:val="32"/>
-          <w:sz w:val="26"/>
           <w:szCs w:val="24"/>
         </w:rPr>
       </w:pPr>
@@ -3884,8 +3915,6 @@
       <w:r>
         <w:tab/>
       </w:r>
-      <w:bookmarkStart w:id="0" w:name="_GoBack"/>
-      <w:bookmarkEnd w:id="0"/>
       <w:r>
         <w:t xml:space="preserve">Visual argument final-for-now draft </w:t>
       </w:r>
@@ -4286,7 +4315,7 @@
         <w:noProof/>
         <w:sz w:val="20"/>
       </w:rPr>
-      <w:t>6</w:t>
+      <w:t>2</w:t>
     </w:r>
     <w:r>
       <w:rPr>
@@ -4390,7 +4419,7 @@
   <w:abstractNum w:abstractNumId="0">
     <w:nsid w:val="FFFFFF1D"/>
     <w:multiLevelType w:val="multilevel"/>
-    <w:tmpl w:val="8EB68840"/>
+    <w:tmpl w:val="3AB80450"/>
     <w:lvl w:ilvl="0">
       <w:start w:val="1"/>
       <w:numFmt w:val="bullet"/>
@@ -8920,7 +8949,7 @@
 </file>
 
 <file path=customXml/itemProps1.xml><?xml version="1.0" encoding="utf-8"?>
-<ds:datastoreItem xmlns:ds="http://schemas.openxmlformats.org/officeDocument/2006/customXml" ds:itemID="{BE244C87-0D7C-4045-9863-AB4101A1001F}">
+<ds:datastoreItem xmlns:ds="http://schemas.openxmlformats.org/officeDocument/2006/customXml" ds:itemID="{80BA06F8-EEA0-9C4E-980E-B5B3F041D997}">
   <ds:schemaRefs>
     <ds:schemaRef ds:uri="http://schemas.openxmlformats.org/officeDocument/2006/bibliography"/>
   </ds:schemaRefs>

</xml_diff>

<commit_message>
fix date in header
</commit_message>
<xml_diff>
--- a/uploads/miller-2019fall-composingdigitalmedia--short-syllabus-except-grading-contract.docx
+++ b/uploads/miller-2019fall-composingdigitalmedia--short-syllabus-except-grading-contract.docx
@@ -247,7 +247,6 @@
           <w:tab w:val="right" w:pos="9360"/>
         </w:tabs>
       </w:pPr>
-      <w:bookmarkStart w:id="0" w:name="_GoBack"/>
     </w:p>
     <w:p>
       <w:pPr>
@@ -297,7 +296,6 @@
         <w:t>office hours: F 2:30-4:00pm</w:t>
       </w:r>
     </w:p>
-    <w:bookmarkEnd w:id="0"/>
     <w:p>
       <w:pPr>
         <w:tabs>
@@ -594,76 +592,76 @@
         <w:pStyle w:val="Heading2"/>
       </w:pPr>
       <w:r>
+        <w:t>Required Materials</w:t>
+      </w:r>
+    </w:p>
+    <w:p>
+      <w:pPr>
+        <w:rPr>
+          <w:szCs w:val="24"/>
+        </w:rPr>
+      </w:pPr>
+      <w:r>
+        <w:rPr>
+          <w:szCs w:val="24"/>
+        </w:rPr>
+        <w:t>We will not have a required textbook; however, I will assign texts to read and videos to watch, as well as some tutorials and walkthroughs for which I expect you to produce your own copies of files. Most of these assigned texts will be available by direct link online; for some, I will share a scanned copy in a limited-access space (so as to respect copyright through fair use). Please do not distribute the scanned copies further than our class members, and please let me know right away if you’re having trouble accessing one of these files</w:t>
+      </w:r>
+      <w:r>
+        <w:rPr>
+          <w:szCs w:val="24"/>
+        </w:rPr>
+        <w:t xml:space="preserve"> – or, especially, the website</w:t>
+      </w:r>
+      <w:r>
+        <w:rPr>
+          <w:szCs w:val="24"/>
+        </w:rPr>
+        <w:t>.</w:t>
+      </w:r>
+      <w:r>
+        <w:rPr>
+          <w:szCs w:val="24"/>
+        </w:rPr>
+        <w:t xml:space="preserve"> </w:t>
+      </w:r>
+    </w:p>
+    <w:p>
+      <w:pPr>
+        <w:rPr>
+          <w:szCs w:val="24"/>
+        </w:rPr>
+      </w:pPr>
+    </w:p>
+    <w:p>
+      <w:pPr>
+        <w:rPr>
+          <w:szCs w:val="24"/>
+        </w:rPr>
+      </w:pPr>
+      <w:r>
+        <w:rPr>
+          <w:szCs w:val="24"/>
+        </w:rPr>
+        <w:t>My email address is at the start of this syllabus.</w:t>
+      </w:r>
+    </w:p>
+    <w:p>
+      <w:pPr>
+        <w:rPr>
+          <w:szCs w:val="24"/>
+        </w:rPr>
+      </w:pPr>
+    </w:p>
+    <w:p>
+      <w:pPr>
+        <w:pStyle w:val="Heading2"/>
+      </w:pPr>
+      <w:r>
+        <w:br w:type="column"/>
+      </w:r>
+      <w:r>
         <w:lastRenderedPageBreak/>
-        <w:t>Required Materials</w:t>
-      </w:r>
-    </w:p>
-    <w:p>
-      <w:pPr>
-        <w:rPr>
-          <w:szCs w:val="24"/>
-        </w:rPr>
-      </w:pPr>
-      <w:r>
-        <w:rPr>
-          <w:szCs w:val="24"/>
-        </w:rPr>
-        <w:t>We will not have a required textbook; however, I will assign texts to read and videos to watch, as well as some tutorials and walkthroughs for which I expect you to produce your own copies of files. Most of these assigned texts will be available by direct link online; for some, I will share a scanned copy in a limited-access space (so as to respect copyright through fair use). Please do not distribute the scanned copies further than our class members, and please let me know right away if you’re having trouble accessing one of these files</w:t>
-      </w:r>
-      <w:r>
-        <w:rPr>
-          <w:szCs w:val="24"/>
-        </w:rPr>
-        <w:t xml:space="preserve"> – or, especially, the website</w:t>
-      </w:r>
-      <w:r>
-        <w:rPr>
-          <w:szCs w:val="24"/>
-        </w:rPr>
-        <w:t>.</w:t>
-      </w:r>
-      <w:r>
-        <w:rPr>
-          <w:szCs w:val="24"/>
-        </w:rPr>
-        <w:t xml:space="preserve"> </w:t>
-      </w:r>
-    </w:p>
-    <w:p>
-      <w:pPr>
-        <w:rPr>
-          <w:szCs w:val="24"/>
-        </w:rPr>
-      </w:pPr>
-    </w:p>
-    <w:p>
-      <w:pPr>
-        <w:rPr>
-          <w:szCs w:val="24"/>
-        </w:rPr>
-      </w:pPr>
-      <w:r>
-        <w:rPr>
-          <w:szCs w:val="24"/>
-        </w:rPr>
-        <w:t>My email address is at the start of this syllabus.</w:t>
-      </w:r>
-    </w:p>
-    <w:p>
-      <w:pPr>
-        <w:rPr>
-          <w:szCs w:val="24"/>
-        </w:rPr>
-      </w:pPr>
-    </w:p>
-    <w:p>
-      <w:pPr>
-        <w:pStyle w:val="Heading2"/>
-      </w:pPr>
-      <w:r>
-        <w:br w:type="column"/>
-      </w:r>
-      <w:r>
         <w:t>Software</w:t>
       </w:r>
     </w:p>
@@ -1655,82 +1653,83 @@
         <w:rPr>
           <w:rFonts w:ascii="Times New Roman" w:hAnsi="Times New Roman" w:cs="Times New Roman"/>
         </w:rPr>
-        <w:t xml:space="preserve">, adding multiple layers of depth to our x-y grid, even </w:t>
-      </w:r>
-      <w:r>
-        <w:rPr>
-          <w:rFonts w:ascii="Times New Roman" w:hAnsi="Times New Roman" w:cs="Times New Roman"/>
+        <w:t xml:space="preserve">, adding multiple layers of depth to our x-y grid, even as </w:t>
+      </w:r>
+      <w:r>
+        <w:rPr>
+          <w:rFonts w:ascii="Times New Roman" w:hAnsi="Times New Roman" w:cs="Times New Roman"/>
+        </w:rPr>
+        <w:t xml:space="preserve">that grid becomes more spatial, dropping </w:t>
+      </w:r>
+      <w:r>
+        <w:rPr>
+          <w:rFonts w:ascii="Times New Roman" w:hAnsi="Times New Roman" w:cs="Times New Roman"/>
+        </w:rPr>
+        <w:t>the axis of time.</w:t>
+      </w:r>
+      <w:r>
+        <w:rPr>
+          <w:rStyle w:val="FootnoteReference"/>
+          <w:rFonts w:ascii="Times New Roman" w:hAnsi="Times New Roman" w:cs="Times New Roman"/>
+        </w:rPr>
+        <w:footnoteReference w:id="1"/>
+      </w:r>
+      <w:r>
+        <w:rPr>
+          <w:rFonts w:ascii="Times New Roman" w:hAnsi="Times New Roman" w:cs="Times New Roman"/>
+        </w:rPr>
+        <w:t xml:space="preserve"> </w:t>
+      </w:r>
+      <w:r>
+        <w:rPr>
+          <w:rFonts w:ascii="Times New Roman" w:hAnsi="Times New Roman" w:cs="Times New Roman"/>
+        </w:rPr>
+        <w:t xml:space="preserve">The major project in this unit is a kind of </w:t>
+      </w:r>
+      <w:r>
+        <w:rPr>
+          <w:rFonts w:ascii="Times New Roman" w:hAnsi="Times New Roman" w:cs="Times New Roman"/>
+        </w:rPr>
+        <w:t>collage</w:t>
+      </w:r>
+      <w:r>
+        <w:rPr>
+          <w:rFonts w:ascii="Times New Roman" w:hAnsi="Times New Roman" w:cs="Times New Roman"/>
+        </w:rPr>
+        <w:t xml:space="preserve">, but </w:t>
+      </w:r>
+      <w:r>
+        <w:rPr>
+          <w:rFonts w:ascii="Times New Roman" w:hAnsi="Times New Roman" w:cs="Times New Roman"/>
+        </w:rPr>
+        <w:t xml:space="preserve">– importantly – </w:t>
+      </w:r>
+      <w:r>
+        <w:rPr>
+          <w:rFonts w:ascii="Times New Roman" w:hAnsi="Times New Roman" w:cs="Times New Roman"/>
+        </w:rPr>
+        <w:t xml:space="preserve">a collage that </w:t>
+      </w:r>
+      <w:r>
+        <w:rPr>
+          <w:rFonts w:ascii="Times New Roman" w:hAnsi="Times New Roman" w:cs="Times New Roman"/>
+        </w:rPr>
+        <w:t xml:space="preserve">makes </w:t>
+      </w:r>
+      <w:r>
+        <w:rPr>
+          <w:rFonts w:ascii="Times New Roman" w:hAnsi="Times New Roman" w:cs="Times New Roman"/>
+          <w:i/>
+        </w:rPr>
+        <w:t xml:space="preserve">an argument through its </w:t>
+      </w:r>
+      <w:r>
+        <w:rPr>
+          <w:rFonts w:ascii="Times New Roman" w:hAnsi="Times New Roman" w:cs="Times New Roman"/>
+          <w:i/>
         </w:rPr>
         <w:lastRenderedPageBreak/>
-        <w:t xml:space="preserve">as </w:t>
-      </w:r>
-      <w:r>
-        <w:rPr>
-          <w:rFonts w:ascii="Times New Roman" w:hAnsi="Times New Roman" w:cs="Times New Roman"/>
-        </w:rPr>
-        <w:t xml:space="preserve">that grid becomes more spatial, dropping </w:t>
-      </w:r>
-      <w:r>
-        <w:rPr>
-          <w:rFonts w:ascii="Times New Roman" w:hAnsi="Times New Roman" w:cs="Times New Roman"/>
-        </w:rPr>
-        <w:t>the axis of time.</w:t>
-      </w:r>
-      <w:r>
-        <w:rPr>
-          <w:rStyle w:val="FootnoteReference"/>
-          <w:rFonts w:ascii="Times New Roman" w:hAnsi="Times New Roman" w:cs="Times New Roman"/>
-        </w:rPr>
-        <w:footnoteReference w:id="1"/>
-      </w:r>
-      <w:r>
-        <w:rPr>
-          <w:rFonts w:ascii="Times New Roman" w:hAnsi="Times New Roman" w:cs="Times New Roman"/>
-        </w:rPr>
-        <w:t xml:space="preserve"> </w:t>
-      </w:r>
-      <w:r>
-        <w:rPr>
-          <w:rFonts w:ascii="Times New Roman" w:hAnsi="Times New Roman" w:cs="Times New Roman"/>
-        </w:rPr>
-        <w:t xml:space="preserve">The major project in this unit is a kind of </w:t>
-      </w:r>
-      <w:r>
-        <w:rPr>
-          <w:rFonts w:ascii="Times New Roman" w:hAnsi="Times New Roman" w:cs="Times New Roman"/>
-        </w:rPr>
-        <w:t>collage</w:t>
-      </w:r>
-      <w:r>
-        <w:rPr>
-          <w:rFonts w:ascii="Times New Roman" w:hAnsi="Times New Roman" w:cs="Times New Roman"/>
-        </w:rPr>
-        <w:t xml:space="preserve">, but </w:t>
-      </w:r>
-      <w:r>
-        <w:rPr>
-          <w:rFonts w:ascii="Times New Roman" w:hAnsi="Times New Roman" w:cs="Times New Roman"/>
-        </w:rPr>
-        <w:t xml:space="preserve">– importantly – </w:t>
-      </w:r>
-      <w:r>
-        <w:rPr>
-          <w:rFonts w:ascii="Times New Roman" w:hAnsi="Times New Roman" w:cs="Times New Roman"/>
-        </w:rPr>
-        <w:t xml:space="preserve">a collage that </w:t>
-      </w:r>
-      <w:r>
-        <w:rPr>
-          <w:rFonts w:ascii="Times New Roman" w:hAnsi="Times New Roman" w:cs="Times New Roman"/>
-        </w:rPr>
-        <w:t xml:space="preserve">makes </w:t>
-      </w:r>
-      <w:r>
-        <w:rPr>
-          <w:rFonts w:ascii="Times New Roman" w:hAnsi="Times New Roman" w:cs="Times New Roman"/>
-          <w:i/>
-        </w:rPr>
-        <w:t>an argument through its juxtaposition of images and text</w:t>
+        <w:t>juxtaposition of images and text</w:t>
       </w:r>
       <w:r>
         <w:rPr>
@@ -1974,14 +1973,7 @@
         <w:rPr>
           <w:rFonts w:ascii="Times New Roman" w:hAnsi="Times New Roman" w:cs="Times New Roman"/>
         </w:rPr>
-        <w:t xml:space="preserve">So I'll frequently ask you to pause, to notice where your attention is drawn, and to consider </w:t>
-      </w:r>
-      <w:r>
-        <w:rPr>
-          <w:rFonts w:ascii="Times New Roman" w:hAnsi="Times New Roman" w:cs="Times New Roman"/>
-        </w:rPr>
-        <w:lastRenderedPageBreak/>
-        <w:t xml:space="preserve">what possibilities are present or suggested. I’ll ask you to read and respond to both model </w:t>
+        <w:t xml:space="preserve">So I'll frequently ask you to pause, to notice where your attention is drawn, and to consider what possibilities are present or suggested. I’ll ask you to read and respond to both model </w:t>
       </w:r>
       <w:r>
         <w:rPr>
@@ -4130,8 +4122,12 @@
       </w:r>
     </w:p>
     <w:sectPr>
-      <w:headerReference w:type="default" r:id="rId12"/>
-      <w:headerReference w:type="first" r:id="rId13"/>
+      <w:headerReference w:type="even" r:id="rId12"/>
+      <w:headerReference w:type="default" r:id="rId13"/>
+      <w:footerReference w:type="even" r:id="rId14"/>
+      <w:footerReference w:type="default" r:id="rId15"/>
+      <w:headerReference w:type="first" r:id="rId16"/>
+      <w:footerReference w:type="first" r:id="rId17"/>
       <w:pgSz w:w="12240" w:h="15840"/>
       <w:pgMar w:top="1296" w:right="1440" w:bottom="1296" w:left="1440" w:header="720" w:footer="720" w:gutter="0"/>
       <w:cols w:space="720"/>
@@ -4161,6 +4157,36 @@
 </w:endnotes>
 </file>
 
+<file path=word/footer1.xml><?xml version="1.0" encoding="utf-8"?>
+<w:ftr xmlns:wpc="http://schemas.microsoft.com/office/word/2010/wordprocessingCanvas" xmlns:mo="http://schemas.microsoft.com/office/mac/office/2008/main" xmlns:mc="http://schemas.openxmlformats.org/markup-compatibility/2006" xmlns:mv="urn:schemas-microsoft-com:mac:vml" xmlns:o="urn:schemas-microsoft-com:office:office" xmlns:r="http://schemas.openxmlformats.org/officeDocument/2006/relationships" xmlns:m="http://schemas.openxmlformats.org/officeDocument/2006/math" xmlns:v="urn:schemas-microsoft-com:vml" xmlns:wp14="http://schemas.microsoft.com/office/word/2010/wordprocessingDrawing" xmlns:wp="http://schemas.openxmlformats.org/drawingml/2006/wordprocessingDrawing" xmlns:w10="urn:schemas-microsoft-com:office:word" xmlns:w="http://schemas.openxmlformats.org/wordprocessingml/2006/main" xmlns:w14="http://schemas.microsoft.com/office/word/2010/wordml" xmlns:wpg="http://schemas.microsoft.com/office/word/2010/wordprocessingGroup" xmlns:wpi="http://schemas.microsoft.com/office/word/2010/wordprocessingInk" xmlns:wne="http://schemas.microsoft.com/office/word/2006/wordml" xmlns:wps="http://schemas.microsoft.com/office/word/2010/wordprocessingShape" mc:Ignorable="w14 wp14">
+  <w:p>
+    <w:pPr>
+      <w:pStyle w:val="Footer"/>
+    </w:pPr>
+  </w:p>
+</w:ftr>
+</file>
+
+<file path=word/footer2.xml><?xml version="1.0" encoding="utf-8"?>
+<w:ftr xmlns:wpc="http://schemas.microsoft.com/office/word/2010/wordprocessingCanvas" xmlns:mo="http://schemas.microsoft.com/office/mac/office/2008/main" xmlns:mc="http://schemas.openxmlformats.org/markup-compatibility/2006" xmlns:mv="urn:schemas-microsoft-com:mac:vml" xmlns:o="urn:schemas-microsoft-com:office:office" xmlns:r="http://schemas.openxmlformats.org/officeDocument/2006/relationships" xmlns:m="http://schemas.openxmlformats.org/officeDocument/2006/math" xmlns:v="urn:schemas-microsoft-com:vml" xmlns:wp14="http://schemas.microsoft.com/office/word/2010/wordprocessingDrawing" xmlns:wp="http://schemas.openxmlformats.org/drawingml/2006/wordprocessingDrawing" xmlns:w10="urn:schemas-microsoft-com:office:word" xmlns:w="http://schemas.openxmlformats.org/wordprocessingml/2006/main" xmlns:w14="http://schemas.microsoft.com/office/word/2010/wordml" xmlns:wpg="http://schemas.microsoft.com/office/word/2010/wordprocessingGroup" xmlns:wpi="http://schemas.microsoft.com/office/word/2010/wordprocessingInk" xmlns:wne="http://schemas.microsoft.com/office/word/2006/wordml" xmlns:wps="http://schemas.microsoft.com/office/word/2010/wordprocessingShape" mc:Ignorable="w14 wp14">
+  <w:p>
+    <w:pPr>
+      <w:pStyle w:val="Footer"/>
+    </w:pPr>
+  </w:p>
+</w:ftr>
+</file>
+
+<file path=word/footer3.xml><?xml version="1.0" encoding="utf-8"?>
+<w:ftr xmlns:wpc="http://schemas.microsoft.com/office/word/2010/wordprocessingCanvas" xmlns:mo="http://schemas.microsoft.com/office/mac/office/2008/main" xmlns:mc="http://schemas.openxmlformats.org/markup-compatibility/2006" xmlns:mv="urn:schemas-microsoft-com:mac:vml" xmlns:o="urn:schemas-microsoft-com:office:office" xmlns:r="http://schemas.openxmlformats.org/officeDocument/2006/relationships" xmlns:m="http://schemas.openxmlformats.org/officeDocument/2006/math" xmlns:v="urn:schemas-microsoft-com:vml" xmlns:wp14="http://schemas.microsoft.com/office/word/2010/wordprocessingDrawing" xmlns:wp="http://schemas.openxmlformats.org/drawingml/2006/wordprocessingDrawing" xmlns:w10="urn:schemas-microsoft-com:office:word" xmlns:w="http://schemas.openxmlformats.org/wordprocessingml/2006/main" xmlns:w14="http://schemas.microsoft.com/office/word/2010/wordml" xmlns:wpg="http://schemas.microsoft.com/office/word/2010/wordprocessingGroup" xmlns:wpi="http://schemas.microsoft.com/office/word/2010/wordprocessingInk" xmlns:wne="http://schemas.microsoft.com/office/word/2006/wordml" xmlns:wps="http://schemas.microsoft.com/office/word/2010/wordprocessingShape" mc:Ignorable="w14 wp14">
+  <w:p>
+    <w:pPr>
+      <w:pStyle w:val="Footer"/>
+    </w:pPr>
+  </w:p>
+</w:ftr>
+</file>
+
 <file path=word/footnotes.xml><?xml version="1.0" encoding="utf-8"?>
 <w:footnotes xmlns:wpc="http://schemas.microsoft.com/office/word/2010/wordprocessingCanvas" xmlns:mo="http://schemas.microsoft.com/office/mac/office/2008/main" xmlns:mc="http://schemas.openxmlformats.org/markup-compatibility/2006" xmlns:mv="urn:schemas-microsoft-com:mac:vml" xmlns:o="urn:schemas-microsoft-com:office:office" xmlns:r="http://schemas.openxmlformats.org/officeDocument/2006/relationships" xmlns:m="http://schemas.openxmlformats.org/officeDocument/2006/math" xmlns:v="urn:schemas-microsoft-com:vml" xmlns:wp14="http://schemas.microsoft.com/office/word/2010/wordprocessingDrawing" xmlns:wp="http://schemas.openxmlformats.org/drawingml/2006/wordprocessingDrawing" xmlns:w10="urn:schemas-microsoft-com:office:word" xmlns:w="http://schemas.openxmlformats.org/wordprocessingml/2006/main" xmlns:w14="http://schemas.microsoft.com/office/word/2010/wordml" xmlns:wpg="http://schemas.microsoft.com/office/word/2010/wordprocessingGroup" xmlns:wpi="http://schemas.microsoft.com/office/word/2010/wordprocessingInk" xmlns:wne="http://schemas.microsoft.com/office/word/2006/wordml" xmlns:wps="http://schemas.microsoft.com/office/word/2010/wordprocessingShape" mc:Ignorable="w14 wp14">
   <w:footnote w:type="separator" w:id="-1">
@@ -4260,78 +4286,7 @@
   <w:p>
     <w:pPr>
       <w:pStyle w:val="Header"/>
-      <w:rPr>
-        <w:sz w:val="20"/>
-      </w:rPr>
     </w:pPr>
-    <w:r>
-      <w:rPr>
-        <w:sz w:val="20"/>
-      </w:rPr>
-      <w:t xml:space="preserve">Miller </w:t>
-    </w:r>
-    <w:r>
-      <w:rPr>
-        <w:sz w:val="20"/>
-      </w:rPr>
-      <w:t>2019 Spring</w:t>
-    </w:r>
-    <w:r>
-      <w:rPr>
-        <w:sz w:val="20"/>
-      </w:rPr>
-      <w:t xml:space="preserve"> Syllabus</w:t>
-    </w:r>
-    <w:r>
-      <w:rPr>
-        <w:sz w:val="20"/>
-      </w:rPr>
-      <w:t xml:space="preserve"> – Composing Digital Media – page </w:t>
-    </w:r>
-    <w:r>
-      <w:rPr>
-        <w:rStyle w:val="PageNumber"/>
-        <w:sz w:val="20"/>
-      </w:rPr>
-      <w:fldChar w:fldCharType="begin"/>
-    </w:r>
-    <w:r>
-      <w:rPr>
-        <w:rStyle w:val="PageNumber"/>
-        <w:sz w:val="20"/>
-      </w:rPr>
-      <w:instrText xml:space="preserve"> PAGE </w:instrText>
-    </w:r>
-    <w:r>
-      <w:rPr>
-        <w:rStyle w:val="PageNumber"/>
-        <w:sz w:val="20"/>
-      </w:rPr>
-      <w:fldChar w:fldCharType="separate"/>
-    </w:r>
-    <w:r>
-      <w:rPr>
-        <w:rStyle w:val="PageNumber"/>
-        <w:noProof/>
-        <w:sz w:val="20"/>
-      </w:rPr>
-      <w:t>2</w:t>
-    </w:r>
-    <w:r>
-      <w:rPr>
-        <w:rStyle w:val="PageNumber"/>
-        <w:sz w:val="20"/>
-      </w:rPr>
-      <w:fldChar w:fldCharType="end"/>
-    </w:r>
-    <w:r>
-      <w:rPr>
-        <w:rStyle w:val="PageNumber"/>
-        <w:sz w:val="20"/>
-      </w:rPr>
-      <w:tab/>
-      <w:t>Planned Schedule</w:t>
-    </w:r>
   </w:p>
 </w:hdr>
 </file>
@@ -4355,13 +4310,19 @@
       <w:rPr>
         <w:sz w:val="20"/>
       </w:rPr>
-      <w:t>2019 Spring</w:t>
+      <w:t xml:space="preserve">2019 </w:t>
     </w:r>
     <w:r>
       <w:rPr>
         <w:sz w:val="20"/>
       </w:rPr>
-      <w:t xml:space="preserve"> Syllabus</w:t>
+      <w:t xml:space="preserve">Fall </w:t>
+    </w:r>
+    <w:r>
+      <w:rPr>
+        <w:sz w:val="20"/>
+      </w:rPr>
+      <w:t>Syllabus</w:t>
     </w:r>
     <w:r>
       <w:rPr>
@@ -4396,7 +4357,7 @@
         <w:noProof/>
         <w:sz w:val="20"/>
       </w:rPr>
-      <w:t>1</w:t>
+      <w:t>2</w:t>
     </w:r>
     <w:r>
       <w:rPr>
@@ -4405,11 +4366,25 @@
       </w:rPr>
       <w:fldChar w:fldCharType="end"/>
     </w:r>
+    <w:r>
+      <w:rPr>
+        <w:rStyle w:val="PageNumber"/>
+        <w:sz w:val="20"/>
+      </w:rPr>
+      <w:tab/>
+    </w:r>
   </w:p>
+</w:hdr>
+</file>
+
+<file path=word/header3.xml><?xml version="1.0" encoding="utf-8"?>
+<w:hdr xmlns:wpc="http://schemas.microsoft.com/office/word/2010/wordprocessingCanvas" xmlns:mo="http://schemas.microsoft.com/office/mac/office/2008/main" xmlns:mc="http://schemas.openxmlformats.org/markup-compatibility/2006" xmlns:mv="urn:schemas-microsoft-com:mac:vml" xmlns:o="urn:schemas-microsoft-com:office:office" xmlns:r="http://schemas.openxmlformats.org/officeDocument/2006/relationships" xmlns:m="http://schemas.openxmlformats.org/officeDocument/2006/math" xmlns:v="urn:schemas-microsoft-com:vml" xmlns:wp14="http://schemas.microsoft.com/office/word/2010/wordprocessingDrawing" xmlns:wp="http://schemas.openxmlformats.org/drawingml/2006/wordprocessingDrawing" xmlns:w10="urn:schemas-microsoft-com:office:word" xmlns:w="http://schemas.openxmlformats.org/wordprocessingml/2006/main" xmlns:w14="http://schemas.microsoft.com/office/word/2010/wordml" xmlns:wpg="http://schemas.microsoft.com/office/word/2010/wordprocessingGroup" xmlns:wpi="http://schemas.microsoft.com/office/word/2010/wordprocessingInk" xmlns:wne="http://schemas.microsoft.com/office/word/2006/wordml" xmlns:wps="http://schemas.microsoft.com/office/word/2010/wordprocessingShape" mc:Ignorable="w14 wp14">
   <w:p>
     <w:pPr>
       <w:pStyle w:val="Header"/>
     </w:pPr>
+    <w:bookmarkStart w:id="0" w:name="_GoBack"/>
+    <w:bookmarkEnd w:id="0"/>
   </w:p>
 </w:hdr>
 </file>
@@ -8949,7 +8924,7 @@
 </file>
 
 <file path=customXml/itemProps1.xml><?xml version="1.0" encoding="utf-8"?>
-<ds:datastoreItem xmlns:ds="http://schemas.openxmlformats.org/officeDocument/2006/customXml" ds:itemID="{80BA06F8-EEA0-9C4E-980E-B5B3F041D997}">
+<ds:datastoreItem xmlns:ds="http://schemas.openxmlformats.org/officeDocument/2006/customXml" ds:itemID="{F0286831-8E39-0248-9ECE-1C311F7697EB}">
   <ds:schemaRefs>
     <ds:schemaRef ds:uri="http://schemas.openxmlformats.org/officeDocument/2006/bibliography"/>
   </ds:schemaRefs>

</xml_diff>

<commit_message>
fix duplication in top box
</commit_message>
<xml_diff>
--- a/uploads/miller-2019fall-composingdigitalmedia--short-syllabus-except-grading-contract.docx
+++ b/uploads/miller-2019fall-composingdigitalmedia--short-syllabus-except-grading-contract.docx
@@ -319,7 +319,7 @@
         <mc:AlternateContent>
           <mc:Choice Requires="wps">
             <w:drawing>
-              <wp:anchor distT="0" distB="0" distL="114300" distR="114300" simplePos="0" relativeHeight="251655680" behindDoc="1" locked="0" layoutInCell="1" allowOverlap="1" wp14:anchorId="328220BD" wp14:editId="2475697C">
+              <wp:anchor distT="0" distB="0" distL="114300" distR="114300" simplePos="0" relativeHeight="251655680" behindDoc="1" locked="0" layoutInCell="1" allowOverlap="1" wp14:anchorId="328220BD" wp14:editId="6169453B">
                 <wp:simplePos x="0" y="0"/>
                 <wp:positionH relativeFrom="column">
                   <wp:posOffset>342900</wp:posOffset>
@@ -327,8 +327,8 @@
                 <wp:positionV relativeFrom="paragraph">
                   <wp:posOffset>62230</wp:posOffset>
                 </wp:positionV>
-                <wp:extent cx="5486400" cy="844550"/>
-                <wp:effectExtent l="50800" t="25400" r="76200" b="95250"/>
+                <wp:extent cx="5486400" cy="791210"/>
+                <wp:effectExtent l="50800" t="25400" r="76200" b="97790"/>
                 <wp:wrapNone/>
                 <wp:docPr id="1" name="Rectangle 1"/>
                 <wp:cNvGraphicFramePr>
@@ -343,7 +343,7 @@
                       <wps:spPr bwMode="auto">
                         <a:xfrm>
                           <a:off x="0" y="0"/>
-                          <a:ext cx="5486400" cy="844550"/>
+                          <a:ext cx="5486400" cy="791210"/>
                         </a:xfrm>
                         <a:prstGeom prst="rect">
                           <a:avLst/>
@@ -384,7 +384,7 @@
           </mc:Choice>
           <mc:Fallback>
             <w:pict>
-              <v:rect id="Rectangle 1" o:spid="_x0000_s1026" style="position:absolute;margin-left:27pt;margin-top:4.9pt;width:6in;height:66.5pt;z-index:-251660800;visibility:visible;mso-wrap-style:square;mso-width-percent:0;mso-height-percent:0;mso-wrap-distance-left:9pt;mso-wrap-distance-top:0;mso-wrap-distance-right:9pt;mso-wrap-distance-bottom:0;mso-position-horizontal:absolute;mso-position-horizontal-relative:text;mso-position-vertical:absolute;mso-position-vertical-relative:text;mso-width-percent:0;mso-height-percent:0;mso-width-relative:page;mso-height-relative:page;v-text-anchor:middle" o:gfxdata="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">
+              <v:rect id="Rectangle 1" o:spid="_x0000_s1026" style="position:absolute;margin-left:27pt;margin-top:4.9pt;width:6in;height:62.3pt;z-index:-251660800;visibility:visible;mso-wrap-style:square;mso-width-percent:0;mso-height-percent:0;mso-wrap-distance-left:9pt;mso-wrap-distance-top:0;mso-wrap-distance-right:9pt;mso-wrap-distance-bottom:0;mso-position-horizontal:absolute;mso-position-horizontal-relative:text;mso-position-vertical:absolute;mso-position-vertical-relative:text;mso-width-percent:0;mso-height-percent:0;mso-width-relative:page;mso-height-relative:page;v-text-anchor:middle" o:gfxdata="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">
                 <v:shadow on="t" opacity="22936f" mv:blur="40000f" origin=",.5" offset="0,23000emu"/>
               </v:rect>
             </w:pict>
@@ -397,21 +397,27 @@
         <w:jc w:val="center"/>
       </w:pPr>
       <w:r>
-        <w:t>To save paper, this is a partial syllabus; a</w:t>
-      </w:r>
-      <w:r>
-        <w:t xml:space="preserve">ll information </w:t>
-      </w:r>
-      <w:r>
-        <w:t xml:space="preserve">below </w:t>
-      </w:r>
-      <w:r>
-        <w:t xml:space="preserve">and more </w:t>
+        <w:t xml:space="preserve">To save paper, this is a partial syllabus; </w:t>
+      </w:r>
+      <w:r>
+        <w:t xml:space="preserve">a longer version, </w:t>
       </w:r>
       <w:r>
         <w:br/>
       </w:r>
       <w:r>
+        <w:t xml:space="preserve">and </w:t>
+      </w:r>
+      <w:r>
+        <w:t xml:space="preserve">much </w:t>
+      </w:r>
+      <w:r>
+        <w:t xml:space="preserve">more </w:t>
+      </w:r>
+      <w:r>
+        <w:t xml:space="preserve">besides, </w:t>
+      </w:r>
+      <w:r>
         <w:t xml:space="preserve">is posted </w:t>
       </w:r>
       <w:r>
@@ -446,20 +452,6 @@
           <w:b/>
         </w:rPr>
         <w:t>cdm2019fall</w:t>
-      </w:r>
-    </w:p>
-    <w:p>
-      <w:pPr>
-        <w:jc w:val="center"/>
-      </w:pPr>
-      <w:r>
-        <w:t xml:space="preserve">All this information and more </w:t>
-      </w:r>
-      <w:r>
-        <w:t xml:space="preserve">will be </w:t>
-      </w:r>
-      <w:r>
-        <w:t>posted there.</w:t>
       </w:r>
     </w:p>
     <w:p/>
@@ -473,7 +465,10 @@
         </w:rPr>
       </w:pPr>
     </w:p>
-    <w:p/>
+    <w:p>
+      <w:bookmarkStart w:id="0" w:name="_GoBack"/>
+      <w:bookmarkEnd w:id="0"/>
+    </w:p>
     <w:p/>
     <w:p>
       <w:pPr>
@@ -4122,12 +4117,7 @@
       </w:r>
     </w:p>
     <w:sectPr>
-      <w:headerReference w:type="even" r:id="rId12"/>
-      <w:headerReference w:type="default" r:id="rId13"/>
-      <w:footerReference w:type="even" r:id="rId14"/>
-      <w:footerReference w:type="default" r:id="rId15"/>
-      <w:headerReference w:type="first" r:id="rId16"/>
-      <w:footerReference w:type="first" r:id="rId17"/>
+      <w:headerReference w:type="default" r:id="rId12"/>
       <w:pgSz w:w="12240" w:h="15840"/>
       <w:pgMar w:top="1296" w:right="1440" w:bottom="1296" w:left="1440" w:header="720" w:footer="720" w:gutter="0"/>
       <w:cols w:space="720"/>
@@ -4157,36 +4147,6 @@
 </w:endnotes>
 </file>
 
-<file path=word/footer1.xml><?xml version="1.0" encoding="utf-8"?>
-<w:ftr xmlns:wpc="http://schemas.microsoft.com/office/word/2010/wordprocessingCanvas" xmlns:mo="http://schemas.microsoft.com/office/mac/office/2008/main" xmlns:mc="http://schemas.openxmlformats.org/markup-compatibility/2006" xmlns:mv="urn:schemas-microsoft-com:mac:vml" xmlns:o="urn:schemas-microsoft-com:office:office" xmlns:r="http://schemas.openxmlformats.org/officeDocument/2006/relationships" xmlns:m="http://schemas.openxmlformats.org/officeDocument/2006/math" xmlns:v="urn:schemas-microsoft-com:vml" xmlns:wp14="http://schemas.microsoft.com/office/word/2010/wordprocessingDrawing" xmlns:wp="http://schemas.openxmlformats.org/drawingml/2006/wordprocessingDrawing" xmlns:w10="urn:schemas-microsoft-com:office:word" xmlns:w="http://schemas.openxmlformats.org/wordprocessingml/2006/main" xmlns:w14="http://schemas.microsoft.com/office/word/2010/wordml" xmlns:wpg="http://schemas.microsoft.com/office/word/2010/wordprocessingGroup" xmlns:wpi="http://schemas.microsoft.com/office/word/2010/wordprocessingInk" xmlns:wne="http://schemas.microsoft.com/office/word/2006/wordml" xmlns:wps="http://schemas.microsoft.com/office/word/2010/wordprocessingShape" mc:Ignorable="w14 wp14">
-  <w:p>
-    <w:pPr>
-      <w:pStyle w:val="Footer"/>
-    </w:pPr>
-  </w:p>
-</w:ftr>
-</file>
-
-<file path=word/footer2.xml><?xml version="1.0" encoding="utf-8"?>
-<w:ftr xmlns:wpc="http://schemas.microsoft.com/office/word/2010/wordprocessingCanvas" xmlns:mo="http://schemas.microsoft.com/office/mac/office/2008/main" xmlns:mc="http://schemas.openxmlformats.org/markup-compatibility/2006" xmlns:mv="urn:schemas-microsoft-com:mac:vml" xmlns:o="urn:schemas-microsoft-com:office:office" xmlns:r="http://schemas.openxmlformats.org/officeDocument/2006/relationships" xmlns:m="http://schemas.openxmlformats.org/officeDocument/2006/math" xmlns:v="urn:schemas-microsoft-com:vml" xmlns:wp14="http://schemas.microsoft.com/office/word/2010/wordprocessingDrawing" xmlns:wp="http://schemas.openxmlformats.org/drawingml/2006/wordprocessingDrawing" xmlns:w10="urn:schemas-microsoft-com:office:word" xmlns:w="http://schemas.openxmlformats.org/wordprocessingml/2006/main" xmlns:w14="http://schemas.microsoft.com/office/word/2010/wordml" xmlns:wpg="http://schemas.microsoft.com/office/word/2010/wordprocessingGroup" xmlns:wpi="http://schemas.microsoft.com/office/word/2010/wordprocessingInk" xmlns:wne="http://schemas.microsoft.com/office/word/2006/wordml" xmlns:wps="http://schemas.microsoft.com/office/word/2010/wordprocessingShape" mc:Ignorable="w14 wp14">
-  <w:p>
-    <w:pPr>
-      <w:pStyle w:val="Footer"/>
-    </w:pPr>
-  </w:p>
-</w:ftr>
-</file>
-
-<file path=word/footer3.xml><?xml version="1.0" encoding="utf-8"?>
-<w:ftr xmlns:wpc="http://schemas.microsoft.com/office/word/2010/wordprocessingCanvas" xmlns:mo="http://schemas.microsoft.com/office/mac/office/2008/main" xmlns:mc="http://schemas.openxmlformats.org/markup-compatibility/2006" xmlns:mv="urn:schemas-microsoft-com:mac:vml" xmlns:o="urn:schemas-microsoft-com:office:office" xmlns:r="http://schemas.openxmlformats.org/officeDocument/2006/relationships" xmlns:m="http://schemas.openxmlformats.org/officeDocument/2006/math" xmlns:v="urn:schemas-microsoft-com:vml" xmlns:wp14="http://schemas.microsoft.com/office/word/2010/wordprocessingDrawing" xmlns:wp="http://schemas.openxmlformats.org/drawingml/2006/wordprocessingDrawing" xmlns:w10="urn:schemas-microsoft-com:office:word" xmlns:w="http://schemas.openxmlformats.org/wordprocessingml/2006/main" xmlns:w14="http://schemas.microsoft.com/office/word/2010/wordml" xmlns:wpg="http://schemas.microsoft.com/office/word/2010/wordprocessingGroup" xmlns:wpi="http://schemas.microsoft.com/office/word/2010/wordprocessingInk" xmlns:wne="http://schemas.microsoft.com/office/word/2006/wordml" xmlns:wps="http://schemas.microsoft.com/office/word/2010/wordprocessingShape" mc:Ignorable="w14 wp14">
-  <w:p>
-    <w:pPr>
-      <w:pStyle w:val="Footer"/>
-    </w:pPr>
-  </w:p>
-</w:ftr>
-</file>
-
 <file path=word/footnotes.xml><?xml version="1.0" encoding="utf-8"?>
 <w:footnotes xmlns:wpc="http://schemas.microsoft.com/office/word/2010/wordprocessingCanvas" xmlns:mo="http://schemas.microsoft.com/office/mac/office/2008/main" xmlns:mc="http://schemas.openxmlformats.org/markup-compatibility/2006" xmlns:mv="urn:schemas-microsoft-com:mac:vml" xmlns:o="urn:schemas-microsoft-com:office:office" xmlns:r="http://schemas.openxmlformats.org/officeDocument/2006/relationships" xmlns:m="http://schemas.openxmlformats.org/officeDocument/2006/math" xmlns:v="urn:schemas-microsoft-com:vml" xmlns:wp14="http://schemas.microsoft.com/office/word/2010/wordprocessingDrawing" xmlns:wp="http://schemas.openxmlformats.org/drawingml/2006/wordprocessingDrawing" xmlns:w10="urn:schemas-microsoft-com:office:word" xmlns:w="http://schemas.openxmlformats.org/wordprocessingml/2006/main" xmlns:w14="http://schemas.microsoft.com/office/word/2010/wordml" xmlns:wpg="http://schemas.microsoft.com/office/word/2010/wordprocessingGroup" xmlns:wpi="http://schemas.microsoft.com/office/word/2010/wordprocessingInk" xmlns:wne="http://schemas.microsoft.com/office/word/2006/wordml" xmlns:wps="http://schemas.microsoft.com/office/word/2010/wordprocessingShape" mc:Ignorable="w14 wp14">
   <w:footnote w:type="separator" w:id="-1">
@@ -4286,16 +4246,6 @@
   <w:p>
     <w:pPr>
       <w:pStyle w:val="Header"/>
-    </w:pPr>
-  </w:p>
-</w:hdr>
-</file>
-
-<file path=word/header2.xml><?xml version="1.0" encoding="utf-8"?>
-<w:hdr xmlns:wpc="http://schemas.microsoft.com/office/word/2010/wordprocessingCanvas" xmlns:mo="http://schemas.microsoft.com/office/mac/office/2008/main" xmlns:mc="http://schemas.openxmlformats.org/markup-compatibility/2006" xmlns:mv="urn:schemas-microsoft-com:mac:vml" xmlns:o="urn:schemas-microsoft-com:office:office" xmlns:r="http://schemas.openxmlformats.org/officeDocument/2006/relationships" xmlns:m="http://schemas.openxmlformats.org/officeDocument/2006/math" xmlns:v="urn:schemas-microsoft-com:vml" xmlns:wp14="http://schemas.microsoft.com/office/word/2010/wordprocessingDrawing" xmlns:wp="http://schemas.openxmlformats.org/drawingml/2006/wordprocessingDrawing" xmlns:w10="urn:schemas-microsoft-com:office:word" xmlns:w="http://schemas.openxmlformats.org/wordprocessingml/2006/main" xmlns:w14="http://schemas.microsoft.com/office/word/2010/wordml" xmlns:wpg="http://schemas.microsoft.com/office/word/2010/wordprocessingGroup" xmlns:wpi="http://schemas.microsoft.com/office/word/2010/wordprocessingInk" xmlns:wne="http://schemas.microsoft.com/office/word/2006/wordml" xmlns:wps="http://schemas.microsoft.com/office/word/2010/wordprocessingShape" mc:Ignorable="w14 wp14">
-  <w:p>
-    <w:pPr>
-      <w:pStyle w:val="Header"/>
       <w:rPr>
         <w:sz w:val="20"/>
       </w:rPr>
@@ -4357,7 +4307,7 @@
         <w:noProof/>
         <w:sz w:val="20"/>
       </w:rPr>
-      <w:t>2</w:t>
+      <w:t>6</w:t>
     </w:r>
     <w:r>
       <w:rPr>
@@ -4373,18 +4323,6 @@
       </w:rPr>
       <w:tab/>
     </w:r>
-  </w:p>
-</w:hdr>
-</file>
-
-<file path=word/header3.xml><?xml version="1.0" encoding="utf-8"?>
-<w:hdr xmlns:wpc="http://schemas.microsoft.com/office/word/2010/wordprocessingCanvas" xmlns:mo="http://schemas.microsoft.com/office/mac/office/2008/main" xmlns:mc="http://schemas.openxmlformats.org/markup-compatibility/2006" xmlns:mv="urn:schemas-microsoft-com:mac:vml" xmlns:o="urn:schemas-microsoft-com:office:office" xmlns:r="http://schemas.openxmlformats.org/officeDocument/2006/relationships" xmlns:m="http://schemas.openxmlformats.org/officeDocument/2006/math" xmlns:v="urn:schemas-microsoft-com:vml" xmlns:wp14="http://schemas.microsoft.com/office/word/2010/wordprocessingDrawing" xmlns:wp="http://schemas.openxmlformats.org/drawingml/2006/wordprocessingDrawing" xmlns:w10="urn:schemas-microsoft-com:office:word" xmlns:w="http://schemas.openxmlformats.org/wordprocessingml/2006/main" xmlns:w14="http://schemas.microsoft.com/office/word/2010/wordml" xmlns:wpg="http://schemas.microsoft.com/office/word/2010/wordprocessingGroup" xmlns:wpi="http://schemas.microsoft.com/office/word/2010/wordprocessingInk" xmlns:wne="http://schemas.microsoft.com/office/word/2006/wordml" xmlns:wps="http://schemas.microsoft.com/office/word/2010/wordprocessingShape" mc:Ignorable="w14 wp14">
-  <w:p>
-    <w:pPr>
-      <w:pStyle w:val="Header"/>
-    </w:pPr>
-    <w:bookmarkStart w:id="0" w:name="_GoBack"/>
-    <w:bookmarkEnd w:id="0"/>
   </w:p>
 </w:hdr>
 </file>
@@ -8924,7 +8862,7 @@
 </file>
 
 <file path=customXml/itemProps1.xml><?xml version="1.0" encoding="utf-8"?>
-<ds:datastoreItem xmlns:ds="http://schemas.openxmlformats.org/officeDocument/2006/customXml" ds:itemID="{F0286831-8E39-0248-9ECE-1C311F7697EB}">
+<ds:datastoreItem xmlns:ds="http://schemas.openxmlformats.org/officeDocument/2006/customXml" ds:itemID="{F1420DC4-A365-3D47-9FDD-7887B6D8F73D}">
   <ds:schemaRefs>
     <ds:schemaRef ds:uri="http://schemas.openxmlformats.org/officeDocument/2006/bibliography"/>
   </ds:schemaRefs>

</xml_diff>